<commit_message>
Updated to Techniques Used file
</commit_message>
<xml_diff>
--- a/18F Evidence/User Centered Design Evidence/Techniques used.docx
+++ b/18F Evidence/User Centered Design Evidence/Techniques used.docx
@@ -116,6 +116,20 @@
     <w:p>
       <w:pPr>
         <w:pStyle w:val="ListParagraph"/>
+        <w:ind w:left="2160"/>
+      </w:pPr>
+      <w:hyperlink r:id="rId6" w:history="1">
+        <w:r>
+          <w:rPr>
+            <w:rStyle w:val="Hyperlink"/>
+          </w:rPr>
+          <w:t>https://github.com/akulasainath/18frepo/blob/master/18F%20Evidence/User%20Centered%20Design%20Evidence/Exhibit%201.1_InitialBrainstormOfPersonas.JPG</w:t>
+        </w:r>
+      </w:hyperlink>
+    </w:p>
+    <w:p>
+      <w:pPr>
+        <w:pStyle w:val="ListParagraph"/>
         <w:numPr>
           <w:ilvl w:val="1"/>
           <w:numId w:val="2"/>
@@ -133,6 +147,20 @@
     <w:p>
       <w:pPr>
         <w:pStyle w:val="ListParagraph"/>
+        <w:ind w:left="2160"/>
+      </w:pPr>
+      <w:hyperlink r:id="rId7" w:history="1">
+        <w:r>
+          <w:rPr>
+            <w:rStyle w:val="Hyperlink"/>
+          </w:rPr>
+          <w:t>https://github.com/akulasainath/18frepo/blob/master/18F%20Evidence/User%20Centered%20Design%20Evidence/Exhibit%201.2_Personas.pptx</w:t>
+        </w:r>
+      </w:hyperlink>
+    </w:p>
+    <w:p>
+      <w:pPr>
+        <w:pStyle w:val="ListParagraph"/>
         <w:numPr>
           <w:ilvl w:val="0"/>
           <w:numId w:val="2"/>
@@ -162,7 +190,7 @@
         <w:pStyle w:val="ListParagraph"/>
         <w:ind w:left="2160"/>
       </w:pPr>
-      <w:hyperlink r:id="rId6" w:history="1">
+      <w:hyperlink r:id="rId8" w:history="1">
         <w:r>
           <w:rPr>
             <w:rStyle w:val="Hyperlink"/>
@@ -217,6 +245,20 @@
     <w:p>
       <w:pPr>
         <w:pStyle w:val="ListParagraph"/>
+        <w:ind w:left="2160"/>
+      </w:pPr>
+      <w:hyperlink r:id="rId9" w:history="1">
+        <w:r>
+          <w:rPr>
+            <w:rStyle w:val="Hyperlink"/>
+          </w:rPr>
+          <w:t>https://github.com/akulasainath/18frepo/blob/master/18F%20Evidence/User%20Centered%20Design%20Evidence/Exhibit%203.1_Sketches.docx</w:t>
+        </w:r>
+      </w:hyperlink>
+    </w:p>
+    <w:p>
+      <w:pPr>
+        <w:pStyle w:val="ListParagraph"/>
         <w:numPr>
           <w:ilvl w:val="1"/>
           <w:numId w:val="2"/>
@@ -240,6 +282,20 @@
     <w:p>
       <w:pPr>
         <w:pStyle w:val="ListParagraph"/>
+        <w:ind w:left="2160"/>
+      </w:pPr>
+      <w:hyperlink r:id="rId10" w:history="1">
+        <w:r>
+          <w:rPr>
+            <w:rStyle w:val="Hyperlink"/>
+          </w:rPr>
+          <w:t>https://github.com/akulasainath/18frepo/issues/23</w:t>
+        </w:r>
+      </w:hyperlink>
+    </w:p>
+    <w:p>
+      <w:pPr>
+        <w:pStyle w:val="ListParagraph"/>
         <w:numPr>
           <w:ilvl w:val="1"/>
           <w:numId w:val="2"/>
@@ -255,6 +311,20 @@
     <w:p>
       <w:pPr>
         <w:pStyle w:val="ListParagraph"/>
+        <w:ind w:left="2160"/>
+      </w:pPr>
+      <w:hyperlink r:id="rId11" w:history="1">
+        <w:r>
+          <w:rPr>
+            <w:rStyle w:val="Hyperlink"/>
+          </w:rPr>
+          <w:t>https://github.com/akulasainath/18frepo/blob/master/18F%20Evidence/User%20Centered%20Design%20Evidence/Exhibit%203.3_3.4_Working%20Prototypes.pptx</w:t>
+        </w:r>
+      </w:hyperlink>
+    </w:p>
+    <w:p>
+      <w:pPr>
+        <w:pStyle w:val="ListParagraph"/>
         <w:numPr>
           <w:ilvl w:val="1"/>
           <w:numId w:val="2"/>
@@ -266,6 +336,28 @@
     </w:p>
     <w:p>
       <w:pPr>
+        <w:pStyle w:val="ListParagraph"/>
+        <w:ind w:left="2160"/>
+      </w:pPr>
+      <w:hyperlink r:id="rId12" w:history="1">
+        <w:bookmarkStart w:id="0" w:name="_GoBack"/>
+        <w:r>
+          <w:rPr>
+            <w:rStyle w:val="Hyperlink"/>
+          </w:rPr>
+          <w:t>https://github.com/akulasainath/18frepo/blob/master/18F%20Evidence/User%20Centered</w:t>
+        </w:r>
+        <w:bookmarkEnd w:id="0"/>
+        <w:r>
+          <w:rPr>
+            <w:rStyle w:val="Hyperlink"/>
+          </w:rPr>
+          <w:t>%20Design%20Evidence/Exhibit%203.3_3.4_Working%20Prototypes.pptx</w:t>
+        </w:r>
+      </w:hyperlink>
+    </w:p>
+    <w:p>
+      <w:pPr>
         <w:pStyle w:val="Heading1"/>
       </w:pPr>
       <w:r>
@@ -310,7 +402,7 @@
         <w:pStyle w:val="ListParagraph"/>
         <w:ind w:left="2160"/>
       </w:pPr>
-      <w:hyperlink r:id="rId7" w:history="1">
+      <w:hyperlink r:id="rId13" w:history="1">
         <w:r>
           <w:rPr>
             <w:rStyle w:val="Hyperlink"/>
@@ -328,6 +420,7 @@
         </w:numPr>
       </w:pPr>
       <w:r>
+        <w:lastRenderedPageBreak/>
         <w:t xml:space="preserve">Exhibit 4.2: </w:t>
       </w:r>
       <w:r>
@@ -342,7 +435,7 @@
         <w:pStyle w:val="ListParagraph"/>
         <w:ind w:left="2160"/>
       </w:pPr>
-      <w:hyperlink r:id="rId8" w:history="1">
+      <w:hyperlink r:id="rId14" w:history="1">
         <w:r>
           <w:rPr>
             <w:rStyle w:val="Hyperlink"/>
@@ -380,7 +473,7 @@
         <w:pStyle w:val="ListParagraph"/>
         <w:ind w:left="2160"/>
       </w:pPr>
-      <w:hyperlink r:id="rId9" w:history="1">
+      <w:hyperlink r:id="rId15" w:history="1">
         <w:r>
           <w:rPr>
             <w:rStyle w:val="Hyperlink"/>
@@ -406,7 +499,7 @@
         <w:pStyle w:val="ListParagraph"/>
         <w:ind w:left="2160"/>
       </w:pPr>
-      <w:hyperlink r:id="rId10" w:history="1">
+      <w:hyperlink r:id="rId16" w:history="1">
         <w:r>
           <w:rPr>
             <w:rStyle w:val="Hyperlink"/>
@@ -414,8 +507,6 @@
           <w:t>https://github.com/akulasainath/18frepo/blob/master/18F%20Evidence/Iteration%202%20Demo.jpg</w:t>
         </w:r>
       </w:hyperlink>
-      <w:bookmarkStart w:id="0" w:name="_GoBack"/>
-      <w:bookmarkEnd w:id="0"/>
     </w:p>
     <w:p>
       <w:pPr>
@@ -1671,7 +1762,7 @@
 </file>
 
 <file path=customXml/itemProps1.xml><?xml version="1.0" encoding="utf-8"?>
-<ds:datastoreItem xmlns:ds="http://schemas.openxmlformats.org/officeDocument/2006/customXml" ds:itemID="{3F258D50-AAA5-49D6-9082-30FAD846360D}">
+<ds:datastoreItem xmlns:ds="http://schemas.openxmlformats.org/officeDocument/2006/customXml" ds:itemID="{CBE2CFDF-974B-4AD7-9A90-26831F4EBBA0}">
   <ds:schemaRefs>
     <ds:schemaRef ds:uri="http://schemas.openxmlformats.org/officeDocument/2006/bibliography"/>
   </ds:schemaRefs>

</xml_diff>

<commit_message>
Minor Edits to evidence
</commit_message>
<xml_diff>
--- a/18F Evidence/User Centered Design Evidence/Techniques used.docx
+++ b/18F Evidence/User Centered Design Evidence/Techniques used.docx
@@ -94,38 +94,53 @@
           <w:numId w:val="2"/>
         </w:numPr>
       </w:pPr>
-      <w:r>
-        <w:t>Exhibit 1</w:t>
-      </w:r>
-      <w:r>
-        <w:t>.1</w:t>
-      </w:r>
-      <w:r>
-        <w:t xml:space="preserve">: </w:t>
-      </w:r>
-      <w:r>
-        <w:t>Photo</w:t>
-      </w:r>
-      <w:r>
-        <w:t xml:space="preserve"> of Day 0 brainstorming of user profiles</w:t>
-      </w:r>
+      <w:hyperlink r:id="rId6" w:history="1">
+        <w:r>
+          <w:rPr>
+            <w:rStyle w:val="Hyperlink"/>
+          </w:rPr>
+          <w:t>Exhibit 1</w:t>
+        </w:r>
+        <w:r>
+          <w:rPr>
+            <w:rStyle w:val="Hyperlink"/>
+          </w:rPr>
+          <w:t>.1</w:t>
+        </w:r>
+        <w:r>
+          <w:rPr>
+            <w:rStyle w:val="Hyperlink"/>
+          </w:rPr>
+          <w:t xml:space="preserve">: </w:t>
+        </w:r>
+        <w:r>
+          <w:rPr>
+            <w:rStyle w:val="Hyperlink"/>
+          </w:rPr>
+          <w:t>P</w:t>
+        </w:r>
+        <w:r>
+          <w:rPr>
+            <w:rStyle w:val="Hyperlink"/>
+          </w:rPr>
+          <w:t>h</w:t>
+        </w:r>
+        <w:r>
+          <w:rPr>
+            <w:rStyle w:val="Hyperlink"/>
+          </w:rPr>
+          <w:t>oto</w:t>
+        </w:r>
+        <w:r>
+          <w:rPr>
+            <w:rStyle w:val="Hyperlink"/>
+          </w:rPr>
+          <w:t xml:space="preserve"> of Day 0 brainstorming of user profiles</w:t>
+        </w:r>
+      </w:hyperlink>
       <w:r>
         <w:t xml:space="preserve"> </w:t>
       </w:r>
-    </w:p>
-    <w:p>
-      <w:pPr>
-        <w:pStyle w:val="ListParagraph"/>
-        <w:ind w:left="2160"/>
-      </w:pPr>
-      <w:hyperlink r:id="rId6" w:history="1">
-        <w:r>
-          <w:rPr>
-            <w:rStyle w:val="Hyperlink"/>
-          </w:rPr>
-          <w:t>https://github.com/akulasainath/18frepo/blob/master/18F%20Evidence/User%20Centered%20Design%20Evidence/Exhibit%201.1_InitialBrainstormOfPersonas.JPG</w:t>
-        </w:r>
-      </w:hyperlink>
     </w:p>
     <w:p>
       <w:pPr>
@@ -135,27 +150,33 @@
           <w:numId w:val="2"/>
         </w:numPr>
       </w:pPr>
-      <w:r>
-        <w:t xml:space="preserve">Exhibit 1.2: Final personas uploaded to </w:t>
-      </w:r>
-      <w:proofErr w:type="spellStart"/>
-      <w:r>
-        <w:t>github</w:t>
-      </w:r>
-      <w:proofErr w:type="spellEnd"/>
-    </w:p>
-    <w:p>
-      <w:pPr>
-        <w:pStyle w:val="ListParagraph"/>
-        <w:ind w:left="2160"/>
-      </w:pPr>
       <w:hyperlink r:id="rId7" w:history="1">
         <w:r>
           <w:rPr>
             <w:rStyle w:val="Hyperlink"/>
           </w:rPr>
-          <w:t>https://github.com/akulasainath/18frepo/blob/master/18F%20Evidence/User%20Centered%20Design%20Evidence/Exhibit%201.2_Personas.pptx</w:t>
-        </w:r>
+          <w:t>Exhibit 1.2: Final perso</w:t>
+        </w:r>
+        <w:r>
+          <w:rPr>
+            <w:rStyle w:val="Hyperlink"/>
+          </w:rPr>
+          <w:t>n</w:t>
+        </w:r>
+        <w:r>
+          <w:rPr>
+            <w:rStyle w:val="Hyperlink"/>
+          </w:rPr>
+          <w:t xml:space="preserve">as uploaded to </w:t>
+        </w:r>
+        <w:proofErr w:type="spellStart"/>
+        <w:r>
+          <w:rPr>
+            <w:rStyle w:val="Hyperlink"/>
+          </w:rPr>
+          <w:t>github</w:t>
+        </w:r>
+        <w:proofErr w:type="spellEnd"/>
       </w:hyperlink>
     </w:p>
     <w:p>
@@ -177,32 +198,66 @@
           <w:ilvl w:val="1"/>
           <w:numId w:val="2"/>
         </w:numPr>
-      </w:pPr>
-      <w:r>
+        <w:rPr>
+          <w:rStyle w:val="Hyperlink"/>
+        </w:rPr>
+      </w:pPr>
+      <w:r>
+        <w:fldChar w:fldCharType="begin"/>
+      </w:r>
+      <w:r>
+        <w:instrText xml:space="preserve"> HYPERLINK "https://github.com/akulasainath/18frepo/issues" </w:instrText>
+      </w:r>
+      <w:r>
+        <w:fldChar w:fldCharType="separate"/>
+      </w:r>
+      <w:r>
+        <w:rPr>
+          <w:rStyle w:val="Hyperlink"/>
+        </w:rPr>
         <w:t>Exhibit 2</w:t>
       </w:r>
       <w:r>
-        <w:t>.1: Stories / backlog</w:t>
-      </w:r>
-    </w:p>
-    <w:p>
-      <w:pPr>
-        <w:pStyle w:val="ListParagraph"/>
-        <w:ind w:left="2160"/>
-      </w:pPr>
-      <w:hyperlink r:id="rId8" w:history="1">
-        <w:r>
-          <w:rPr>
-            <w:rStyle w:val="Hyperlink"/>
-          </w:rPr>
-          <w:t>https://github.com/akulasainath/18frepo/issues</w:t>
-        </w:r>
-      </w:hyperlink>
+        <w:rPr>
+          <w:rStyle w:val="Hyperlink"/>
+        </w:rPr>
+        <w:t>.1: Stori</w:t>
+      </w:r>
+      <w:r>
+        <w:rPr>
+          <w:rStyle w:val="Hyperlink"/>
+        </w:rPr>
+        <w:t>e</w:t>
+      </w:r>
+      <w:r>
+        <w:rPr>
+          <w:rStyle w:val="Hyperlink"/>
+        </w:rPr>
+        <w:t xml:space="preserve">s </w:t>
+      </w:r>
+      <w:r>
+        <w:rPr>
+          <w:rStyle w:val="Hyperlink"/>
+        </w:rPr>
+        <w:t>/</w:t>
+      </w:r>
+      <w:r>
+        <w:rPr>
+          <w:rStyle w:val="Hyperlink"/>
+        </w:rPr>
+        <w:t xml:space="preserve"> backlog</w:t>
+      </w:r>
     </w:p>
     <w:p>
       <w:pPr>
         <w:pStyle w:val="Heading1"/>
       </w:pPr>
+      <w:r>
+        <w:rPr>
+          <w:b w:val="0"/>
+        </w:rPr>
+        <w:fldChar w:fldCharType="end"/>
+      </w:r>
       <w:r>
         <w:t>Design</w:t>
       </w:r>
@@ -227,32 +282,44 @@
           <w:numId w:val="2"/>
         </w:numPr>
       </w:pPr>
-      <w:r>
-        <w:t xml:space="preserve">Exhibit 3.1: Sketching / Paper Prototyping </w:t>
-      </w:r>
-      <w:r>
-        <w:t>(</w:t>
-      </w:r>
-      <w:proofErr w:type="spellStart"/>
-      <w:r>
-        <w:t>worddoc</w:t>
-      </w:r>
-      <w:proofErr w:type="spellEnd"/>
-      <w:r>
-        <w:t>)</w:t>
-      </w:r>
-    </w:p>
-    <w:p>
-      <w:pPr>
-        <w:pStyle w:val="ListParagraph"/>
-        <w:ind w:left="2160"/>
-      </w:pPr>
-      <w:hyperlink r:id="rId9" w:history="1">
-        <w:r>
-          <w:rPr>
-            <w:rStyle w:val="Hyperlink"/>
-          </w:rPr>
-          <w:t>https://github.com/akulasainath/18frepo/blob/master/18F%20Evidence/User%20Centered%20Design%20Evidence/Exhibit%203.1_Sketches.docx</w:t>
+      <w:hyperlink r:id="rId8" w:history="1">
+        <w:r>
+          <w:rPr>
+            <w:rStyle w:val="Hyperlink"/>
+          </w:rPr>
+          <w:t>Exhibit 3.1: Sketching / Pape</w:t>
+        </w:r>
+        <w:r>
+          <w:rPr>
+            <w:rStyle w:val="Hyperlink"/>
+          </w:rPr>
+          <w:t>r</w:t>
+        </w:r>
+        <w:r>
+          <w:rPr>
+            <w:rStyle w:val="Hyperlink"/>
+          </w:rPr>
+          <w:t xml:space="preserve"> Prototyping </w:t>
+        </w:r>
+        <w:r>
+          <w:rPr>
+            <w:rStyle w:val="Hyperlink"/>
+          </w:rPr>
+          <w:t>(</w:t>
+        </w:r>
+        <w:proofErr w:type="spellStart"/>
+        <w:r>
+          <w:rPr>
+            <w:rStyle w:val="Hyperlink"/>
+          </w:rPr>
+          <w:t>worddoc</w:t>
+        </w:r>
+        <w:proofErr w:type="spellEnd"/>
+        <w:r>
+          <w:rPr>
+            <w:rStyle w:val="Hyperlink"/>
+          </w:rPr>
+          <w:t>)</w:t>
         </w:r>
       </w:hyperlink>
     </w:p>
@@ -263,35 +330,69 @@
           <w:ilvl w:val="1"/>
           <w:numId w:val="2"/>
         </w:numPr>
-      </w:pPr>
-      <w:r>
+        <w:rPr>
+          <w:rStyle w:val="Hyperlink"/>
+        </w:rPr>
+      </w:pPr>
+      <w:r>
+        <w:fldChar w:fldCharType="begin"/>
+      </w:r>
+      <w:r>
+        <w:instrText xml:space="preserve"> HYPERLINK "Exhibit%203.2_Mockups.docx" </w:instrText>
+      </w:r>
+      <w:r>
+        <w:fldChar w:fldCharType="separate"/>
+      </w:r>
+      <w:r>
+        <w:rPr>
+          <w:rStyle w:val="Hyperlink"/>
+        </w:rPr>
         <w:t>Exhibit 3.2: Mock-</w:t>
       </w:r>
       <w:r>
-        <w:t>Ups – high fidelity (</w:t>
+        <w:rPr>
+          <w:rStyle w:val="Hyperlink"/>
+        </w:rPr>
+        <w:t>Ups – hi</w:t>
+      </w:r>
+      <w:r>
+        <w:rPr>
+          <w:rStyle w:val="Hyperlink"/>
+        </w:rPr>
+        <w:t>g</w:t>
+      </w:r>
+      <w:r>
+        <w:rPr>
+          <w:rStyle w:val="Hyperlink"/>
+        </w:rPr>
+        <w:t>h fide</w:t>
+      </w:r>
+      <w:r>
+        <w:rPr>
+          <w:rStyle w:val="Hyperlink"/>
+        </w:rPr>
+        <w:t>l</w:t>
+      </w:r>
+      <w:r>
+        <w:rPr>
+          <w:rStyle w:val="Hyperlink"/>
+        </w:rPr>
+        <w:t>ity (</w:t>
       </w:r>
       <w:proofErr w:type="spellStart"/>
       <w:r>
+        <w:rPr>
+          <w:rStyle w:val="Hyperlink"/>
+        </w:rPr>
         <w:t>worddoc</w:t>
       </w:r>
       <w:proofErr w:type="spellEnd"/>
       <w:r>
+        <w:rPr>
+          <w:rStyle w:val="Hyperlink"/>
+        </w:rPr>
         <w:t>)</w:t>
       </w:r>
-    </w:p>
-    <w:p>
-      <w:pPr>
-        <w:pStyle w:val="ListParagraph"/>
-        <w:ind w:left="2160"/>
-      </w:pPr>
-      <w:hyperlink r:id="rId10" w:history="1">
-        <w:r>
-          <w:rPr>
-            <w:rStyle w:val="Hyperlink"/>
-          </w:rPr>
-          <w:t>https://github.com/akulasainath/18frepo/issues/23</w:t>
-        </w:r>
-      </w:hyperlink>
     </w:p>
     <w:p>
       <w:pPr>
@@ -302,23 +403,38 @@
         </w:numPr>
       </w:pPr>
       <w:r>
-        <w:t xml:space="preserve">Exhibit 3.3: Working Prototype </w:t>
-      </w:r>
-      <w:r>
-        <w:t>1 (video)</w:t>
-      </w:r>
-    </w:p>
-    <w:p>
-      <w:pPr>
-        <w:pStyle w:val="ListParagraph"/>
-        <w:ind w:left="2160"/>
-      </w:pPr>
-      <w:hyperlink r:id="rId11" w:history="1">
-        <w:r>
-          <w:rPr>
-            <w:rStyle w:val="Hyperlink"/>
-          </w:rPr>
-          <w:t>https://github.com/akulasainath/18frepo/blob/master/18F%20Evidence/User%20Centered%20Design%20Evidence/Exhibit%203.3_3.4_Working%20Prototypes.pptx</w:t>
+        <w:fldChar w:fldCharType="end"/>
+      </w:r>
+      <w:hyperlink r:id="rId9" w:history="1">
+        <w:r>
+          <w:rPr>
+            <w:rStyle w:val="Hyperlink"/>
+          </w:rPr>
+          <w:t>Exhibit 3.3: Working Prototype</w:t>
+        </w:r>
+        <w:r>
+          <w:rPr>
+            <w:rStyle w:val="Hyperlink"/>
+          </w:rPr>
+          <w:t xml:space="preserve"> </w:t>
+        </w:r>
+        <w:r>
+          <w:rPr>
+            <w:rStyle w:val="Hyperlink"/>
+          </w:rPr>
+          <w:t xml:space="preserve">1 </w:t>
+        </w:r>
+        <w:r>
+          <w:rPr>
+            <w:rStyle w:val="Hyperlink"/>
+          </w:rPr>
+          <w:t>(</w:t>
+        </w:r>
+        <w:r>
+          <w:rPr>
+            <w:rStyle w:val="Hyperlink"/>
+          </w:rPr>
+          <w:t>video)</w:t>
         </w:r>
       </w:hyperlink>
     </w:p>
@@ -329,37 +445,60 @@
           <w:ilvl w:val="1"/>
           <w:numId w:val="2"/>
         </w:numPr>
-      </w:pPr>
-      <w:r>
-        <w:t>Exhibit 3.4: Working Prototype 2 – post-survey feedback (video)</w:t>
-      </w:r>
-    </w:p>
-    <w:p>
-      <w:pPr>
-        <w:pStyle w:val="ListParagraph"/>
-        <w:ind w:left="2160"/>
-      </w:pPr>
-      <w:hyperlink r:id="rId12" w:history="1">
-        <w:bookmarkStart w:id="0" w:name="_GoBack"/>
-        <w:r>
-          <w:rPr>
-            <w:rStyle w:val="Hyperlink"/>
-          </w:rPr>
-          <w:t>https://github.com/akulasainath/18frepo/blob/master/18F%20Evidence/User%20Centered</w:t>
-        </w:r>
-        <w:bookmarkEnd w:id="0"/>
-        <w:r>
-          <w:rPr>
-            <w:rStyle w:val="Hyperlink"/>
-          </w:rPr>
-          <w:t>%20Design%20Evidence/Exhibit%203.3_3.4_Working%20Prototypes.pptx</w:t>
-        </w:r>
-      </w:hyperlink>
+        <w:rPr>
+          <w:rStyle w:val="Hyperlink"/>
+        </w:rPr>
+      </w:pPr>
+      <w:r>
+        <w:fldChar w:fldCharType="begin"/>
+      </w:r>
+      <w:r>
+        <w:instrText xml:space="preserve"> HYPERLINK "Exhibit%203.3_3.4_Working%20Prototypes%20Videos.pptx" </w:instrText>
+      </w:r>
+      <w:r>
+        <w:fldChar w:fldCharType="separate"/>
+      </w:r>
+      <w:r>
+        <w:rPr>
+          <w:rStyle w:val="Hyperlink"/>
+        </w:rPr>
+        <w:t>Exhibit 3.4</w:t>
+      </w:r>
+      <w:r>
+        <w:rPr>
+          <w:rStyle w:val="Hyperlink"/>
+        </w:rPr>
+        <w:t>:</w:t>
+      </w:r>
+      <w:r>
+        <w:rPr>
+          <w:rStyle w:val="Hyperlink"/>
+        </w:rPr>
+        <w:t xml:space="preserve"> Working Prototype 2</w:t>
+      </w:r>
+      <w:r>
+        <w:rPr>
+          <w:rStyle w:val="Hyperlink"/>
+        </w:rPr>
+        <w:t xml:space="preserve"> </w:t>
+      </w:r>
+      <w:r>
+        <w:rPr>
+          <w:rStyle w:val="Hyperlink"/>
+        </w:rPr>
+        <w:t>– post-survey feedback (video)</w:t>
+      </w:r>
     </w:p>
     <w:p>
       <w:pPr>
         <w:pStyle w:val="Heading1"/>
       </w:pPr>
+      <w:r>
+        <w:rPr>
+          <w:b w:val="0"/>
+        </w:rPr>
+        <w:fldChar w:fldCharType="end"/>
+      </w:r>
       <w:r>
         <w:t>Evaluation</w:t>
       </w:r>
@@ -387,27 +526,36 @@
           <w:numId w:val="2"/>
         </w:numPr>
       </w:pPr>
-      <w:r>
-        <w:t xml:space="preserve">Exhibit 4.1: </w:t>
-      </w:r>
-      <w:r>
-        <w:t>Usability</w:t>
-      </w:r>
-      <w:r>
-        <w:t xml:space="preserve"> Survey questions</w:t>
-      </w:r>
-    </w:p>
-    <w:p>
-      <w:pPr>
-        <w:pStyle w:val="ListParagraph"/>
-        <w:ind w:left="2160"/>
-      </w:pPr>
-      <w:hyperlink r:id="rId13" w:history="1">
-        <w:r>
-          <w:rPr>
-            <w:rStyle w:val="Hyperlink"/>
-          </w:rPr>
-          <w:t>https://github.com/akulasainath/18frepo/blob/master/18F%20Evidence/User%20Survey.docx</w:t>
+      <w:hyperlink r:id="rId10" w:history="1">
+        <w:r>
+          <w:rPr>
+            <w:rStyle w:val="Hyperlink"/>
+          </w:rPr>
+          <w:t xml:space="preserve">Exhibit 4.1: </w:t>
+        </w:r>
+        <w:r>
+          <w:rPr>
+            <w:rStyle w:val="Hyperlink"/>
+          </w:rPr>
+          <w:t>Usabil</w:t>
+        </w:r>
+        <w:r>
+          <w:rPr>
+            <w:rStyle w:val="Hyperlink"/>
+          </w:rPr>
+          <w:t>i</w:t>
+        </w:r>
+        <w:r>
+          <w:rPr>
+            <w:rStyle w:val="Hyperlink"/>
+          </w:rPr>
+          <w:t>ty</w:t>
+        </w:r>
+        <w:r>
+          <w:rPr>
+            <w:rStyle w:val="Hyperlink"/>
+          </w:rPr>
+          <w:t xml:space="preserve"> Survey questions</w:t>
         </w:r>
       </w:hyperlink>
     </w:p>
@@ -419,30 +567,44 @@
           <w:numId w:val="2"/>
         </w:numPr>
       </w:pPr>
-      <w:r>
-        <w:lastRenderedPageBreak/>
-        <w:t xml:space="preserve">Exhibit 4.2: </w:t>
-      </w:r>
-      <w:r>
-        <w:t>Usability</w:t>
-      </w:r>
-      <w:r>
-        <w:t xml:space="preserve"> Survey feedback</w:t>
-      </w:r>
+      <w:hyperlink r:id="rId11" w:history="1">
+        <w:r>
+          <w:rPr>
+            <w:rStyle w:val="Hyperlink"/>
+          </w:rPr>
+          <w:t xml:space="preserve">Exhibit 4.2: </w:t>
+        </w:r>
+        <w:r>
+          <w:rPr>
+            <w:rStyle w:val="Hyperlink"/>
+          </w:rPr>
+          <w:t>U</w:t>
+        </w:r>
+        <w:r>
+          <w:rPr>
+            <w:rStyle w:val="Hyperlink"/>
+          </w:rPr>
+          <w:t>s</w:t>
+        </w:r>
+        <w:r>
+          <w:rPr>
+            <w:rStyle w:val="Hyperlink"/>
+          </w:rPr>
+          <w:t>ability</w:t>
+        </w:r>
+        <w:r>
+          <w:rPr>
+            <w:rStyle w:val="Hyperlink"/>
+          </w:rPr>
+          <w:t xml:space="preserve"> Survey feedback</w:t>
+        </w:r>
+      </w:hyperlink>
     </w:p>
     <w:p>
       <w:pPr>
         <w:pStyle w:val="ListParagraph"/>
         <w:ind w:left="2160"/>
       </w:pPr>
-      <w:hyperlink r:id="rId14" w:history="1">
-        <w:r>
-          <w:rPr>
-            <w:rStyle w:val="Hyperlink"/>
-          </w:rPr>
-          <w:t>https://github.com/akulasainath/18frepo/tree/master/18F%20Evidence/User%20Survey%20Feedback%20-%20Final</w:t>
-        </w:r>
-      </w:hyperlink>
     </w:p>
     <w:p>
       <w:pPr>
@@ -463,24 +625,73 @@
           <w:ilvl w:val="1"/>
           <w:numId w:val="2"/>
         </w:numPr>
-      </w:pPr>
-      <w:r>
-        <w:t>Exhibit 5.1: Photo of Iteration 1 demo</w:t>
-      </w:r>
-    </w:p>
-    <w:p>
-      <w:pPr>
-        <w:pStyle w:val="ListParagraph"/>
-        <w:ind w:left="2160"/>
-      </w:pPr>
-      <w:hyperlink r:id="rId15" w:history="1">
-        <w:r>
-          <w:rPr>
-            <w:rStyle w:val="Hyperlink"/>
-          </w:rPr>
-          <w:t>https://github.com/akulasainath/18frepo/blob/master/18F%20Evidence/Iteration%201%20Demo.jpg</w:t>
-        </w:r>
-      </w:hyperlink>
+        <w:rPr>
+          <w:rStyle w:val="Hyperlink"/>
+        </w:rPr>
+      </w:pPr>
+      <w:r>
+        <w:fldChar w:fldCharType="begin"/>
+      </w:r>
+      <w:r>
+        <w:instrText xml:space="preserve"> HYPERLINK "https://raw.githubusercontent.com/akulasainath/18frepo/master/18F%20Evidence/Iteration%201%20Demo.jpg" </w:instrText>
+      </w:r>
+      <w:r>
+        <w:fldChar w:fldCharType="separate"/>
+      </w:r>
+      <w:r>
+        <w:rPr>
+          <w:rStyle w:val="Hyperlink"/>
+        </w:rPr>
+        <w:t xml:space="preserve">Exhibit </w:t>
+      </w:r>
+      <w:r>
+        <w:rPr>
+          <w:rStyle w:val="Hyperlink"/>
+        </w:rPr>
+        <w:t>5</w:t>
+      </w:r>
+      <w:r>
+        <w:rPr>
+          <w:rStyle w:val="Hyperlink"/>
+        </w:rPr>
+        <w:t>.1</w:t>
+      </w:r>
+      <w:r>
+        <w:rPr>
+          <w:rStyle w:val="Hyperlink"/>
+        </w:rPr>
+        <w:t>:</w:t>
+      </w:r>
+      <w:r>
+        <w:rPr>
+          <w:rStyle w:val="Hyperlink"/>
+        </w:rPr>
+        <w:t xml:space="preserve"> Photo </w:t>
+      </w:r>
+      <w:r>
+        <w:rPr>
+          <w:rStyle w:val="Hyperlink"/>
+        </w:rPr>
+        <w:t>o</w:t>
+      </w:r>
+      <w:r>
+        <w:rPr>
+          <w:rStyle w:val="Hyperlink"/>
+        </w:rPr>
+        <w:t>f Ite</w:t>
+      </w:r>
+      <w:r>
+        <w:rPr>
+          <w:rStyle w:val="Hyperlink"/>
+        </w:rPr>
+        <w:t>r</w:t>
+      </w:r>
+      <w:r>
+        <w:rPr>
+          <w:rStyle w:val="Hyperlink"/>
+        </w:rPr>
+        <w:t>ation 1 demo</w:t>
+      </w:r>
     </w:p>
     <w:p>
       <w:pPr>
@@ -491,22 +702,88 @@
         </w:numPr>
       </w:pPr>
       <w:r>
-        <w:t>Exhibit 5.2: Photo of Iteration 2 demo</w:t>
-      </w:r>
-    </w:p>
-    <w:p>
-      <w:pPr>
-        <w:pStyle w:val="ListParagraph"/>
-        <w:ind w:left="2160"/>
-      </w:pPr>
-      <w:hyperlink r:id="rId16" w:history="1">
-        <w:r>
-          <w:rPr>
-            <w:rStyle w:val="Hyperlink"/>
-          </w:rPr>
-          <w:t>https://github.com/akulasainath/18frepo/blob/master/18F%20Evidence/Iteration%202%20Demo.jpg</w:t>
+        <w:fldChar w:fldCharType="end"/>
+      </w:r>
+      <w:hyperlink r:id="rId12" w:history="1">
+        <w:r>
+          <w:rPr>
+            <w:rStyle w:val="Hyperlink"/>
+          </w:rPr>
+          <w:t>Exhibit 5.2</w:t>
+        </w:r>
+        <w:r>
+          <w:rPr>
+            <w:rStyle w:val="Hyperlink"/>
+          </w:rPr>
+          <w:t>:</w:t>
+        </w:r>
+        <w:r>
+          <w:rPr>
+            <w:rStyle w:val="Hyperlink"/>
+          </w:rPr>
+          <w:t xml:space="preserve"> Phot</w:t>
+        </w:r>
+        <w:r>
+          <w:rPr>
+            <w:rStyle w:val="Hyperlink"/>
+          </w:rPr>
+          <w:t>o</w:t>
+        </w:r>
+        <w:r>
+          <w:rPr>
+            <w:rStyle w:val="Hyperlink"/>
+          </w:rPr>
+          <w:t xml:space="preserve"> of Itera</w:t>
+        </w:r>
+        <w:r>
+          <w:rPr>
+            <w:rStyle w:val="Hyperlink"/>
+          </w:rPr>
+          <w:t>t</w:t>
+        </w:r>
+        <w:r>
+          <w:rPr>
+            <w:rStyle w:val="Hyperlink"/>
+          </w:rPr>
+          <w:t>ion 2 demo</w:t>
         </w:r>
       </w:hyperlink>
+    </w:p>
+    <w:p>
+      <w:pPr>
+        <w:pStyle w:val="ListParagraph"/>
+        <w:numPr>
+          <w:ilvl w:val="1"/>
+          <w:numId w:val="2"/>
+        </w:numPr>
+      </w:pPr>
+      <w:hyperlink r:id="rId13" w:history="1">
+        <w:r>
+          <w:rPr>
+            <w:rStyle w:val="Hyperlink"/>
+          </w:rPr>
+          <w:t>Exhibit 5.3:  Photo of Iteration 3 de</w:t>
+        </w:r>
+        <w:bookmarkStart w:id="0" w:name="_GoBack"/>
+        <w:bookmarkEnd w:id="0"/>
+        <w:r>
+          <w:rPr>
+            <w:rStyle w:val="Hyperlink"/>
+          </w:rPr>
+          <w:t>m</w:t>
+        </w:r>
+        <w:r>
+          <w:rPr>
+            <w:rStyle w:val="Hyperlink"/>
+          </w:rPr>
+          <w:t>o</w:t>
+        </w:r>
+      </w:hyperlink>
+    </w:p>
+    <w:p>
+      <w:pPr>
+        <w:pStyle w:val="ListParagraph"/>
+      </w:pPr>
     </w:p>
     <w:p>
       <w:pPr>
@@ -528,20 +805,52 @@
           <w:numId w:val="2"/>
         </w:numPr>
       </w:pPr>
-      <w:r>
-        <w:t xml:space="preserve">Exhibit 6.1: </w:t>
-      </w:r>
-      <w:r>
-        <w:t>Heuristic evaluation results (</w:t>
-      </w:r>
-      <w:proofErr w:type="spellStart"/>
-      <w:r>
-        <w:t>worddoc</w:t>
-      </w:r>
-      <w:proofErr w:type="spellEnd"/>
-      <w:r>
-        <w:t>)</w:t>
-      </w:r>
+      <w:hyperlink r:id="rId14" w:history="1">
+        <w:r>
+          <w:rPr>
+            <w:rStyle w:val="Hyperlink"/>
+          </w:rPr>
+          <w:t xml:space="preserve">Exhibit 6.1: </w:t>
+        </w:r>
+        <w:r>
+          <w:rPr>
+            <w:rStyle w:val="Hyperlink"/>
+          </w:rPr>
+          <w:t>H</w:t>
+        </w:r>
+        <w:r>
+          <w:rPr>
+            <w:rStyle w:val="Hyperlink"/>
+          </w:rPr>
+          <w:t>e</w:t>
+        </w:r>
+        <w:r>
+          <w:rPr>
+            <w:rStyle w:val="Hyperlink"/>
+          </w:rPr>
+          <w:t>uristic evaluation results (</w:t>
+        </w:r>
+        <w:proofErr w:type="spellStart"/>
+        <w:r>
+          <w:rPr>
+            <w:rStyle w:val="Hyperlink"/>
+          </w:rPr>
+          <w:t>worddoc</w:t>
+        </w:r>
+        <w:proofErr w:type="spellEnd"/>
+        <w:r>
+          <w:rPr>
+            <w:rStyle w:val="Hyperlink"/>
+          </w:rPr>
+          <w:t>)</w:t>
+        </w:r>
+      </w:hyperlink>
+    </w:p>
+    <w:p>
+      <w:pPr>
+        <w:pStyle w:val="ListParagraph"/>
+        <w:ind w:left="1440"/>
+      </w:pPr>
     </w:p>
     <w:sectPr>
       <w:pgSz w:w="12240" w:h="15840"/>
@@ -1493,6 +1802,18 @@
       <w:u w:val="single"/>
     </w:rPr>
   </w:style>
+  <w:style w:type="character" w:styleId="FollowedHyperlink">
+    <w:name w:val="FollowedHyperlink"/>
+    <w:basedOn w:val="DefaultParagraphFont"/>
+    <w:uiPriority w:val="99"/>
+    <w:semiHidden/>
+    <w:unhideWhenUsed/>
+    <w:rsid w:val="009A0F3E"/>
+    <w:rPr>
+      <w:color w:val="954F72" w:themeColor="followedHyperlink"/>
+      <w:u w:val="single"/>
+    </w:rPr>
+  </w:style>
 </w:styles>
 </file>
 
@@ -1762,7 +2083,7 @@
 </file>
 
 <file path=customXml/itemProps1.xml><?xml version="1.0" encoding="utf-8"?>
-<ds:datastoreItem xmlns:ds="http://schemas.openxmlformats.org/officeDocument/2006/customXml" ds:itemID="{CBE2CFDF-974B-4AD7-9A90-26831F4EBBA0}">
+<ds:datastoreItem xmlns:ds="http://schemas.openxmlformats.org/officeDocument/2006/customXml" ds:itemID="{309EDE35-8CCF-4285-92E5-F41DA4CCC607}">
   <ds:schemaRefs>
     <ds:schemaRef ds:uri="http://schemas.openxmlformats.org/officeDocument/2006/bibliography"/>
   </ds:schemaRefs>

</xml_diff>

<commit_message>
Fixed links within Techniques Used document
</commit_message>
<xml_diff>
--- a/18F Evidence/User Centered Design Evidence/Techniques used.docx
+++ b/18F Evidence/User Centered Design Evidence/Techniques used.docx
@@ -117,19 +117,7 @@
           <w:rPr>
             <w:rStyle w:val="Hyperlink"/>
           </w:rPr>
-          <w:t>P</w:t>
-        </w:r>
-        <w:r>
-          <w:rPr>
-            <w:rStyle w:val="Hyperlink"/>
-          </w:rPr>
-          <w:t>h</w:t>
-        </w:r>
-        <w:r>
-          <w:rPr>
-            <w:rStyle w:val="Hyperlink"/>
-          </w:rPr>
-          <w:t>oto</w:t>
+          <w:t>Photo</w:t>
         </w:r>
         <w:r>
           <w:rPr>
@@ -155,19 +143,7 @@
           <w:rPr>
             <w:rStyle w:val="Hyperlink"/>
           </w:rPr>
-          <w:t>Exhibit 1.2: Final perso</w:t>
-        </w:r>
-        <w:r>
-          <w:rPr>
-            <w:rStyle w:val="Hyperlink"/>
-          </w:rPr>
-          <w:t>n</w:t>
-        </w:r>
-        <w:r>
-          <w:rPr>
-            <w:rStyle w:val="Hyperlink"/>
-          </w:rPr>
-          <w:t xml:space="preserve">as uploaded to </w:t>
+          <w:t xml:space="preserve">Exhibit 1.2: Final personas uploaded to </w:t>
         </w:r>
         <w:proofErr w:type="spellStart"/>
         <w:r>
@@ -221,31 +197,7 @@
         <w:rPr>
           <w:rStyle w:val="Hyperlink"/>
         </w:rPr>
-        <w:t>.1: Stori</w:t>
-      </w:r>
-      <w:r>
-        <w:rPr>
-          <w:rStyle w:val="Hyperlink"/>
-        </w:rPr>
-        <w:t>e</w:t>
-      </w:r>
-      <w:r>
-        <w:rPr>
-          <w:rStyle w:val="Hyperlink"/>
-        </w:rPr>
-        <w:t xml:space="preserve">s </w:t>
-      </w:r>
-      <w:r>
-        <w:rPr>
-          <w:rStyle w:val="Hyperlink"/>
-        </w:rPr>
-        <w:t>/</w:t>
-      </w:r>
-      <w:r>
-        <w:rPr>
-          <w:rStyle w:val="Hyperlink"/>
-        </w:rPr>
-        <w:t xml:space="preserve"> backlog</w:t>
+        <w:t>.1: Stories / backlog</w:t>
       </w:r>
     </w:p>
     <w:p>
@@ -287,19 +239,7 @@
           <w:rPr>
             <w:rStyle w:val="Hyperlink"/>
           </w:rPr>
-          <w:t>Exhibit 3.1: Sketching / Pape</w:t>
-        </w:r>
-        <w:r>
-          <w:rPr>
-            <w:rStyle w:val="Hyperlink"/>
-          </w:rPr>
-          <w:t>r</w:t>
-        </w:r>
-        <w:r>
-          <w:rPr>
-            <w:rStyle w:val="Hyperlink"/>
-          </w:rPr>
-          <w:t xml:space="preserve"> Prototyping </w:t>
+          <w:t xml:space="preserve">Exhibit 3.1: Sketching / Paper Prototyping </w:t>
         </w:r>
         <w:r>
           <w:rPr>
@@ -338,7 +278,7 @@
         <w:fldChar w:fldCharType="begin"/>
       </w:r>
       <w:r>
-        <w:instrText xml:space="preserve"> HYPERLINK "Exhibit%203.2_Mockups.docx" </w:instrText>
+        <w:instrText>HYPERLINK "https://github.com/akulasainath/18frepo/blob/master/18F%20Evidence/User%20Centered%20Design%20Evidence/Exhibit%203.2_Mockups.docx"</w:instrText>
       </w:r>
       <w:r>
         <w:fldChar w:fldCharType="separate"/>
@@ -347,37 +287,25 @@
         <w:rPr>
           <w:rStyle w:val="Hyperlink"/>
         </w:rPr>
-        <w:t>Exhibit 3.2: Mock-</w:t>
-      </w:r>
-      <w:r>
-        <w:rPr>
-          <w:rStyle w:val="Hyperlink"/>
-        </w:rPr>
-        <w:t>Ups – hi</w:t>
-      </w:r>
-      <w:r>
-        <w:rPr>
-          <w:rStyle w:val="Hyperlink"/>
-        </w:rPr>
-        <w:t>g</w:t>
-      </w:r>
-      <w:r>
-        <w:rPr>
-          <w:rStyle w:val="Hyperlink"/>
-        </w:rPr>
-        <w:t>h fide</w:t>
-      </w:r>
-      <w:r>
-        <w:rPr>
-          <w:rStyle w:val="Hyperlink"/>
-        </w:rPr>
-        <w:t>l</w:t>
-      </w:r>
-      <w:r>
-        <w:rPr>
-          <w:rStyle w:val="Hyperlink"/>
-        </w:rPr>
-        <w:t>ity (</w:t>
+        <w:t>Exhib</w:t>
+      </w:r>
+      <w:r>
+        <w:rPr>
+          <w:rStyle w:val="Hyperlink"/>
+        </w:rPr>
+        <w:t>i</w:t>
+      </w:r>
+      <w:r>
+        <w:rPr>
+          <w:rStyle w:val="Hyperlink"/>
+        </w:rPr>
+        <w:t>t 3.2: Mock-</w:t>
+      </w:r>
+      <w:r>
+        <w:rPr>
+          <w:rStyle w:val="Hyperlink"/>
+        </w:rPr>
+        <w:t>Ups – high fidelity (</w:t>
       </w:r>
       <w:proofErr w:type="spellStart"/>
       <w:r>
@@ -401,16 +329,187 @@
           <w:ilvl w:val="1"/>
           <w:numId w:val="2"/>
         </w:numPr>
+        <w:rPr>
+          <w:rStyle w:val="Hyperlink"/>
+        </w:rPr>
       </w:pPr>
       <w:r>
         <w:fldChar w:fldCharType="end"/>
       </w:r>
+      <w:bookmarkStart w:id="0" w:name="_GoBack"/>
+      <w:bookmarkEnd w:id="0"/>
+      <w:r>
+        <w:fldChar w:fldCharType="begin"/>
+      </w:r>
+      <w:r>
+        <w:instrText>HYPERLINK "https://github.com/akulasainath/18frepo/blob/master/18F%20Evidence/User%20Centered%20Design%20Evidence/Exhibit%203.3_3.4_Working%20Prototypes%20Videos.pptx"</w:instrText>
+      </w:r>
+      <w:r>
+        <w:fldChar w:fldCharType="separate"/>
+      </w:r>
+      <w:r>
+        <w:rPr>
+          <w:rStyle w:val="Hyperlink"/>
+        </w:rPr>
+        <w:t>Exhibit 3.3: Working Prot</w:t>
+      </w:r>
+      <w:r>
+        <w:rPr>
+          <w:rStyle w:val="Hyperlink"/>
+        </w:rPr>
+        <w:t>o</w:t>
+      </w:r>
+      <w:r>
+        <w:rPr>
+          <w:rStyle w:val="Hyperlink"/>
+        </w:rPr>
+        <w:t xml:space="preserve">type </w:t>
+      </w:r>
+      <w:r>
+        <w:rPr>
+          <w:rStyle w:val="Hyperlink"/>
+        </w:rPr>
+        <w:t>1 (video)</w:t>
+      </w:r>
+    </w:p>
+    <w:p>
+      <w:pPr>
+        <w:pStyle w:val="ListParagraph"/>
+        <w:numPr>
+          <w:ilvl w:val="1"/>
+          <w:numId w:val="2"/>
+        </w:numPr>
+        <w:rPr>
+          <w:rStyle w:val="Hyperlink"/>
+        </w:rPr>
+      </w:pPr>
+      <w:r>
+        <w:fldChar w:fldCharType="end"/>
+      </w:r>
+      <w:r>
+        <w:fldChar w:fldCharType="begin"/>
+      </w:r>
+      <w:r>
+        <w:instrText>HYPERLINK "https://github.com/akulasainath/18frepo/blob/master/18F%20Evidence/User%20Centered%20Design%20Evidence/Exhibit%203.3_3.4_Working%20Prototypes%20Videos.pptx"</w:instrText>
+      </w:r>
+      <w:r>
+        <w:fldChar w:fldCharType="separate"/>
+      </w:r>
+      <w:r>
+        <w:rPr>
+          <w:rStyle w:val="Hyperlink"/>
+        </w:rPr>
+        <w:t>Exhibit 3.4: Working Proto</w:t>
+      </w:r>
+      <w:r>
+        <w:rPr>
+          <w:rStyle w:val="Hyperlink"/>
+        </w:rPr>
+        <w:t>t</w:t>
+      </w:r>
+      <w:r>
+        <w:rPr>
+          <w:rStyle w:val="Hyperlink"/>
+        </w:rPr>
+        <w:t>y</w:t>
+      </w:r>
+      <w:r>
+        <w:rPr>
+          <w:rStyle w:val="Hyperlink"/>
+        </w:rPr>
+        <w:t>pe 2 – post-survey feedback (video)</w:t>
+      </w:r>
+    </w:p>
+    <w:p>
+      <w:pPr>
+        <w:pStyle w:val="Heading1"/>
+      </w:pPr>
+      <w:r>
+        <w:rPr>
+          <w:b w:val="0"/>
+        </w:rPr>
+        <w:fldChar w:fldCharType="end"/>
+      </w:r>
+      <w:r>
+        <w:t>Evaluation</w:t>
+      </w:r>
+    </w:p>
+    <w:p>
+      <w:pPr>
+        <w:pStyle w:val="ListParagraph"/>
+        <w:numPr>
+          <w:ilvl w:val="0"/>
+          <w:numId w:val="2"/>
+        </w:numPr>
+      </w:pPr>
+      <w:r>
+        <w:t>Designed usability</w:t>
+      </w:r>
+      <w:r>
+        <w:t xml:space="preserve"> survey to collect feedback on working prototype</w:t>
+      </w:r>
+    </w:p>
+    <w:p>
+      <w:pPr>
+        <w:pStyle w:val="ListParagraph"/>
+        <w:numPr>
+          <w:ilvl w:val="1"/>
+          <w:numId w:val="2"/>
+        </w:numPr>
+      </w:pPr>
       <w:hyperlink r:id="rId9" w:history="1">
         <w:r>
           <w:rPr>
             <w:rStyle w:val="Hyperlink"/>
           </w:rPr>
-          <w:t>Exhibit 3.3: Working Prototype</w:t>
+          <w:t xml:space="preserve">Exhibit 4.1: </w:t>
+        </w:r>
+        <w:r>
+          <w:rPr>
+            <w:rStyle w:val="Hyperlink"/>
+          </w:rPr>
+          <w:t>Usability</w:t>
+        </w:r>
+        <w:r>
+          <w:rPr>
+            <w:rStyle w:val="Hyperlink"/>
+          </w:rPr>
+          <w:t xml:space="preserve"> Sur</w:t>
+        </w:r>
+        <w:r>
+          <w:rPr>
+            <w:rStyle w:val="Hyperlink"/>
+          </w:rPr>
+          <w:t>v</w:t>
+        </w:r>
+        <w:r>
+          <w:rPr>
+            <w:rStyle w:val="Hyperlink"/>
+          </w:rPr>
+          <w:t>ey questions</w:t>
+        </w:r>
+      </w:hyperlink>
+    </w:p>
+    <w:p>
+      <w:pPr>
+        <w:pStyle w:val="ListParagraph"/>
+        <w:numPr>
+          <w:ilvl w:val="1"/>
+          <w:numId w:val="2"/>
+        </w:numPr>
+      </w:pPr>
+      <w:hyperlink r:id="rId10" w:history="1">
+        <w:r>
+          <w:rPr>
+            <w:rStyle w:val="Hyperlink"/>
+          </w:rPr>
+          <w:t xml:space="preserve">Exhibit 4.2: </w:t>
+        </w:r>
+        <w:r>
+          <w:rPr>
+            <w:rStyle w:val="Hyperlink"/>
+          </w:rPr>
+          <w:t>Usability</w:t>
         </w:r>
         <w:r>
           <w:rPr>
@@ -422,21 +521,27 @@
           <w:rPr>
             <w:rStyle w:val="Hyperlink"/>
           </w:rPr>
-          <w:t xml:space="preserve">1 </w:t>
-        </w:r>
-        <w:r>
-          <w:rPr>
-            <w:rStyle w:val="Hyperlink"/>
-          </w:rPr>
-          <w:t>(</w:t>
-        </w:r>
-        <w:r>
-          <w:rPr>
-            <w:rStyle w:val="Hyperlink"/>
-          </w:rPr>
-          <w:t>video)</w:t>
+          <w:t>Survey feedback</w:t>
         </w:r>
       </w:hyperlink>
+    </w:p>
+    <w:p>
+      <w:pPr>
+        <w:pStyle w:val="ListParagraph"/>
+        <w:ind w:left="2160"/>
+      </w:pPr>
+    </w:p>
+    <w:p>
+      <w:pPr>
+        <w:pStyle w:val="ListParagraph"/>
+        <w:numPr>
+          <w:ilvl w:val="0"/>
+          <w:numId w:val="2"/>
+        </w:numPr>
+      </w:pPr>
+      <w:r>
+        <w:t>Daily Demos</w:t>
+      </w:r>
     </w:p>
     <w:p>
       <w:pPr>
@@ -453,7 +558,7 @@
         <w:fldChar w:fldCharType="begin"/>
       </w:r>
       <w:r>
-        <w:instrText xml:space="preserve"> HYPERLINK "Exhibit%203.3_3.4_Working%20Prototypes%20Videos.pptx" </w:instrText>
+        <w:instrText xml:space="preserve"> HYPERLINK "https://raw.githubusercontent.com/akulasainath/18frepo/master/18F%20Evidence/Iteration%201%20Demo.jpg" </w:instrText>
       </w:r>
       <w:r>
         <w:fldChar w:fldCharType="separate"/>
@@ -462,19 +567,49 @@
         <w:rPr>
           <w:rStyle w:val="Hyperlink"/>
         </w:rPr>
-        <w:t>Exhibit 3.4</w:t>
-      </w:r>
-      <w:r>
-        <w:rPr>
-          <w:rStyle w:val="Hyperlink"/>
-        </w:rPr>
-        <w:t>:</w:t>
-      </w:r>
-      <w:r>
-        <w:rPr>
-          <w:rStyle w:val="Hyperlink"/>
-        </w:rPr>
-        <w:t xml:space="preserve"> Working Prototype 2</w:t>
+        <w:t xml:space="preserve">Exhibit 5.1: Photo </w:t>
+      </w:r>
+      <w:r>
+        <w:rPr>
+          <w:rStyle w:val="Hyperlink"/>
+        </w:rPr>
+        <w:t>o</w:t>
+      </w:r>
+      <w:r>
+        <w:rPr>
+          <w:rStyle w:val="Hyperlink"/>
+        </w:rPr>
+        <w:t>f Iteration 1 demo</w:t>
+      </w:r>
+    </w:p>
+    <w:p>
+      <w:pPr>
+        <w:pStyle w:val="ListParagraph"/>
+        <w:numPr>
+          <w:ilvl w:val="1"/>
+          <w:numId w:val="2"/>
+        </w:numPr>
+        <w:rPr>
+          <w:rStyle w:val="Hyperlink"/>
+        </w:rPr>
+      </w:pPr>
+      <w:r>
+        <w:fldChar w:fldCharType="end"/>
+      </w:r>
+      <w:r>
+        <w:fldChar w:fldCharType="begin"/>
+      </w:r>
+      <w:r>
+        <w:instrText xml:space="preserve"> HYPERLINK "https://github.com/akulasainath/18frepo/blob/master/18F%20Evidence/Iteration%202%20Demo.jpg" </w:instrText>
+      </w:r>
+      <w:r>
+        <w:fldChar w:fldCharType="separate"/>
+      </w:r>
+      <w:r>
+        <w:rPr>
+          <w:rStyle w:val="Hyperlink"/>
+        </w:rPr>
+        <w:t>Exhibit 5.2: Photo of</w:t>
       </w:r>
       <w:r>
         <w:rPr>
@@ -486,21 +621,57 @@
         <w:rPr>
           <w:rStyle w:val="Hyperlink"/>
         </w:rPr>
-        <w:t>– post-survey feedback (video)</w:t>
-      </w:r>
-    </w:p>
-    <w:p>
-      <w:pPr>
-        <w:pStyle w:val="Heading1"/>
-      </w:pPr>
-      <w:r>
-        <w:rPr>
-          <w:b w:val="0"/>
-        </w:rPr>
+        <w:t>Iteratio</w:t>
+      </w:r>
+      <w:r>
+        <w:rPr>
+          <w:rStyle w:val="Hyperlink"/>
+        </w:rPr>
+        <w:t>n</w:t>
+      </w:r>
+      <w:r>
+        <w:rPr>
+          <w:rStyle w:val="Hyperlink"/>
+        </w:rPr>
+        <w:t xml:space="preserve"> 2 demo</w:t>
+      </w:r>
+    </w:p>
+    <w:p>
+      <w:pPr>
+        <w:pStyle w:val="ListParagraph"/>
+        <w:numPr>
+          <w:ilvl w:val="1"/>
+          <w:numId w:val="2"/>
+        </w:numPr>
+        <w:rPr>
+          <w:rStyle w:val="Hyperlink"/>
+        </w:rPr>
+      </w:pPr>
+      <w:r>
         <w:fldChar w:fldCharType="end"/>
       </w:r>
       <w:r>
-        <w:t>Evaluation</w:t>
+        <w:fldChar w:fldCharType="begin"/>
+      </w:r>
+      <w:r>
+        <w:instrText xml:space="preserve"> HYPERLINK "https://github.com/akulasainath/18frepo/blob/master/18F%20Evidence/Iteration%203%20Demo.jpg" </w:instrText>
+      </w:r>
+      <w:r>
+        <w:fldChar w:fldCharType="separate"/>
+      </w:r>
+      <w:r>
+        <w:rPr>
+          <w:rStyle w:val="Hyperlink"/>
+        </w:rPr>
+        <w:t>Exhibit 5.3:  Photo of Iteration 3 demo</w:t>
+      </w:r>
+    </w:p>
+    <w:p>
+      <w:pPr>
+        <w:pStyle w:val="ListParagraph"/>
+      </w:pPr>
+      <w:r>
+        <w:fldChar w:fldCharType="end"/>
       </w:r>
     </w:p>
     <w:p>
@@ -512,10 +683,7 @@
         </w:numPr>
       </w:pPr>
       <w:r>
-        <w:t>Designed usability</w:t>
-      </w:r>
-      <w:r>
-        <w:t xml:space="preserve"> survey to collect feedback on working prototype</w:t>
+        <w:t>UX Check – Heuristic Evaluation (tool)</w:t>
       </w:r>
     </w:p>
     <w:p>
@@ -525,106 +693,6 @@
           <w:ilvl w:val="1"/>
           <w:numId w:val="2"/>
         </w:numPr>
-      </w:pPr>
-      <w:hyperlink r:id="rId10" w:history="1">
-        <w:r>
-          <w:rPr>
-            <w:rStyle w:val="Hyperlink"/>
-          </w:rPr>
-          <w:t xml:space="preserve">Exhibit 4.1: </w:t>
-        </w:r>
-        <w:r>
-          <w:rPr>
-            <w:rStyle w:val="Hyperlink"/>
-          </w:rPr>
-          <w:t>Usabil</w:t>
-        </w:r>
-        <w:r>
-          <w:rPr>
-            <w:rStyle w:val="Hyperlink"/>
-          </w:rPr>
-          <w:t>i</w:t>
-        </w:r>
-        <w:r>
-          <w:rPr>
-            <w:rStyle w:val="Hyperlink"/>
-          </w:rPr>
-          <w:t>ty</w:t>
-        </w:r>
-        <w:r>
-          <w:rPr>
-            <w:rStyle w:val="Hyperlink"/>
-          </w:rPr>
-          <w:t xml:space="preserve"> Survey questions</w:t>
-        </w:r>
-      </w:hyperlink>
-    </w:p>
-    <w:p>
-      <w:pPr>
-        <w:pStyle w:val="ListParagraph"/>
-        <w:numPr>
-          <w:ilvl w:val="1"/>
-          <w:numId w:val="2"/>
-        </w:numPr>
-      </w:pPr>
-      <w:hyperlink r:id="rId11" w:history="1">
-        <w:r>
-          <w:rPr>
-            <w:rStyle w:val="Hyperlink"/>
-          </w:rPr>
-          <w:t xml:space="preserve">Exhibit 4.2: </w:t>
-        </w:r>
-        <w:r>
-          <w:rPr>
-            <w:rStyle w:val="Hyperlink"/>
-          </w:rPr>
-          <w:t>U</w:t>
-        </w:r>
-        <w:r>
-          <w:rPr>
-            <w:rStyle w:val="Hyperlink"/>
-          </w:rPr>
-          <w:t>s</w:t>
-        </w:r>
-        <w:r>
-          <w:rPr>
-            <w:rStyle w:val="Hyperlink"/>
-          </w:rPr>
-          <w:t>ability</w:t>
-        </w:r>
-        <w:r>
-          <w:rPr>
-            <w:rStyle w:val="Hyperlink"/>
-          </w:rPr>
-          <w:t xml:space="preserve"> Survey feedback</w:t>
-        </w:r>
-      </w:hyperlink>
-    </w:p>
-    <w:p>
-      <w:pPr>
-        <w:pStyle w:val="ListParagraph"/>
-        <w:ind w:left="2160"/>
-      </w:pPr>
-    </w:p>
-    <w:p>
-      <w:pPr>
-        <w:pStyle w:val="ListParagraph"/>
-        <w:numPr>
-          <w:ilvl w:val="0"/>
-          <w:numId w:val="2"/>
-        </w:numPr>
-      </w:pPr>
-      <w:r>
-        <w:t>Daily Demos</w:t>
-      </w:r>
-    </w:p>
-    <w:p>
-      <w:pPr>
-        <w:pStyle w:val="ListParagraph"/>
-        <w:numPr>
-          <w:ilvl w:val="1"/>
-          <w:numId w:val="2"/>
-        </w:numPr>
         <w:rPr>
           <w:rStyle w:val="Hyperlink"/>
         </w:rPr>
@@ -633,7 +701,7 @@
         <w:fldChar w:fldCharType="begin"/>
       </w:r>
       <w:r>
-        <w:instrText xml:space="preserve"> HYPERLINK "https://raw.githubusercontent.com/akulasainath/18frepo/master/18F%20Evidence/Iteration%201%20Demo.jpg" </w:instrText>
+        <w:instrText xml:space="preserve"> HYPERLINK "https://github.com/akulasainath/18frepo/blob/master/18F%20Evidence/User%20Centered%20Design%20Evidence/Exhibit%206.1_HeuristicEvaluationResults.docx" </w:instrText>
       </w:r>
       <w:r>
         <w:fldChar w:fldCharType="separate"/>
@@ -642,215 +710,37 @@
         <w:rPr>
           <w:rStyle w:val="Hyperlink"/>
         </w:rPr>
-        <w:t xml:space="preserve">Exhibit </w:t>
-      </w:r>
-      <w:r>
-        <w:rPr>
-          <w:rStyle w:val="Hyperlink"/>
-        </w:rPr>
-        <w:t>5</w:t>
-      </w:r>
-      <w:r>
-        <w:rPr>
-          <w:rStyle w:val="Hyperlink"/>
-        </w:rPr>
-        <w:t>.1</w:t>
-      </w:r>
-      <w:r>
-        <w:rPr>
-          <w:rStyle w:val="Hyperlink"/>
-        </w:rPr>
-        <w:t>:</w:t>
-      </w:r>
-      <w:r>
-        <w:rPr>
-          <w:rStyle w:val="Hyperlink"/>
-        </w:rPr>
-        <w:t xml:space="preserve"> Photo </w:t>
-      </w:r>
-      <w:r>
-        <w:rPr>
-          <w:rStyle w:val="Hyperlink"/>
-        </w:rPr>
-        <w:t>o</w:t>
-      </w:r>
-      <w:r>
-        <w:rPr>
-          <w:rStyle w:val="Hyperlink"/>
-        </w:rPr>
-        <w:t>f Ite</w:t>
-      </w:r>
-      <w:r>
-        <w:rPr>
-          <w:rStyle w:val="Hyperlink"/>
-        </w:rPr>
-        <w:t>r</w:t>
-      </w:r>
-      <w:r>
-        <w:rPr>
-          <w:rStyle w:val="Hyperlink"/>
-        </w:rPr>
-        <w:t>ation 1 demo</w:t>
-      </w:r>
-    </w:p>
-    <w:p>
-      <w:pPr>
-        <w:pStyle w:val="ListParagraph"/>
-        <w:numPr>
-          <w:ilvl w:val="1"/>
-          <w:numId w:val="2"/>
-        </w:numPr>
+        <w:t xml:space="preserve">Exhibit 6.1: </w:t>
+      </w:r>
+      <w:r>
+        <w:rPr>
+          <w:rStyle w:val="Hyperlink"/>
+        </w:rPr>
+        <w:t>Heuristic evaluation results (</w:t>
+      </w:r>
+      <w:proofErr w:type="spellStart"/>
+      <w:r>
+        <w:rPr>
+          <w:rStyle w:val="Hyperlink"/>
+        </w:rPr>
+        <w:t>worddoc</w:t>
+      </w:r>
+      <w:proofErr w:type="spellEnd"/>
+      <w:r>
+        <w:rPr>
+          <w:rStyle w:val="Hyperlink"/>
+        </w:rPr>
+        <w:t>)</w:t>
+      </w:r>
+    </w:p>
+    <w:p>
+      <w:pPr>
+        <w:pStyle w:val="ListParagraph"/>
+        <w:ind w:left="1440"/>
       </w:pPr>
       <w:r>
         <w:fldChar w:fldCharType="end"/>
       </w:r>
-      <w:hyperlink r:id="rId12" w:history="1">
-        <w:r>
-          <w:rPr>
-            <w:rStyle w:val="Hyperlink"/>
-          </w:rPr>
-          <w:t>Exhibit 5.2</w:t>
-        </w:r>
-        <w:r>
-          <w:rPr>
-            <w:rStyle w:val="Hyperlink"/>
-          </w:rPr>
-          <w:t>:</w:t>
-        </w:r>
-        <w:r>
-          <w:rPr>
-            <w:rStyle w:val="Hyperlink"/>
-          </w:rPr>
-          <w:t xml:space="preserve"> Phot</w:t>
-        </w:r>
-        <w:r>
-          <w:rPr>
-            <w:rStyle w:val="Hyperlink"/>
-          </w:rPr>
-          <w:t>o</w:t>
-        </w:r>
-        <w:r>
-          <w:rPr>
-            <w:rStyle w:val="Hyperlink"/>
-          </w:rPr>
-          <w:t xml:space="preserve"> of Itera</w:t>
-        </w:r>
-        <w:r>
-          <w:rPr>
-            <w:rStyle w:val="Hyperlink"/>
-          </w:rPr>
-          <w:t>t</w:t>
-        </w:r>
-        <w:r>
-          <w:rPr>
-            <w:rStyle w:val="Hyperlink"/>
-          </w:rPr>
-          <w:t>ion 2 demo</w:t>
-        </w:r>
-      </w:hyperlink>
-    </w:p>
-    <w:p>
-      <w:pPr>
-        <w:pStyle w:val="ListParagraph"/>
-        <w:numPr>
-          <w:ilvl w:val="1"/>
-          <w:numId w:val="2"/>
-        </w:numPr>
-      </w:pPr>
-      <w:hyperlink r:id="rId13" w:history="1">
-        <w:r>
-          <w:rPr>
-            <w:rStyle w:val="Hyperlink"/>
-          </w:rPr>
-          <w:t>Exhibit 5.3:  Photo of Iteration 3 de</w:t>
-        </w:r>
-        <w:bookmarkStart w:id="0" w:name="_GoBack"/>
-        <w:bookmarkEnd w:id="0"/>
-        <w:r>
-          <w:rPr>
-            <w:rStyle w:val="Hyperlink"/>
-          </w:rPr>
-          <w:t>m</w:t>
-        </w:r>
-        <w:r>
-          <w:rPr>
-            <w:rStyle w:val="Hyperlink"/>
-          </w:rPr>
-          <w:t>o</w:t>
-        </w:r>
-      </w:hyperlink>
-    </w:p>
-    <w:p>
-      <w:pPr>
-        <w:pStyle w:val="ListParagraph"/>
-      </w:pPr>
-    </w:p>
-    <w:p>
-      <w:pPr>
-        <w:pStyle w:val="ListParagraph"/>
-        <w:numPr>
-          <w:ilvl w:val="0"/>
-          <w:numId w:val="2"/>
-        </w:numPr>
-      </w:pPr>
-      <w:r>
-        <w:t>UX Check – Heuristic Evaluation (tool)</w:t>
-      </w:r>
-    </w:p>
-    <w:p>
-      <w:pPr>
-        <w:pStyle w:val="ListParagraph"/>
-        <w:numPr>
-          <w:ilvl w:val="1"/>
-          <w:numId w:val="2"/>
-        </w:numPr>
-      </w:pPr>
-      <w:hyperlink r:id="rId14" w:history="1">
-        <w:r>
-          <w:rPr>
-            <w:rStyle w:val="Hyperlink"/>
-          </w:rPr>
-          <w:t xml:space="preserve">Exhibit 6.1: </w:t>
-        </w:r>
-        <w:r>
-          <w:rPr>
-            <w:rStyle w:val="Hyperlink"/>
-          </w:rPr>
-          <w:t>H</w:t>
-        </w:r>
-        <w:r>
-          <w:rPr>
-            <w:rStyle w:val="Hyperlink"/>
-          </w:rPr>
-          <w:t>e</w:t>
-        </w:r>
-        <w:r>
-          <w:rPr>
-            <w:rStyle w:val="Hyperlink"/>
-          </w:rPr>
-          <w:t>uristic evaluation results (</w:t>
-        </w:r>
-        <w:proofErr w:type="spellStart"/>
-        <w:r>
-          <w:rPr>
-            <w:rStyle w:val="Hyperlink"/>
-          </w:rPr>
-          <w:t>worddoc</w:t>
-        </w:r>
-        <w:proofErr w:type="spellEnd"/>
-        <w:r>
-          <w:rPr>
-            <w:rStyle w:val="Hyperlink"/>
-          </w:rPr>
-          <w:t>)</w:t>
-        </w:r>
-      </w:hyperlink>
-    </w:p>
-    <w:p>
-      <w:pPr>
-        <w:pStyle w:val="ListParagraph"/>
-        <w:ind w:left="1440"/>
-      </w:pPr>
     </w:p>
     <w:sectPr>
       <w:pgSz w:w="12240" w:h="15840"/>
@@ -2083,7 +1973,7 @@
 </file>
 
 <file path=customXml/itemProps1.xml><?xml version="1.0" encoding="utf-8"?>
-<ds:datastoreItem xmlns:ds="http://schemas.openxmlformats.org/officeDocument/2006/customXml" ds:itemID="{309EDE35-8CCF-4285-92E5-F41DA4CCC607}">
+<ds:datastoreItem xmlns:ds="http://schemas.openxmlformats.org/officeDocument/2006/customXml" ds:itemID="{21B51842-A515-49CF-9B34-016F2FF7AA7E}">
   <ds:schemaRefs>
     <ds:schemaRef ds:uri="http://schemas.openxmlformats.org/officeDocument/2006/bibliography"/>
   </ds:schemaRefs>

</xml_diff>

<commit_message>
Minor updates to links within the Techniques Used document.
</commit_message>
<xml_diff>
--- a/18F Evidence/User Centered Design Evidence/Techniques used.docx
+++ b/18F Evidence/User Centered Design Evidence/Techniques used.docx
@@ -129,6 +129,11 @@
       <w:r>
         <w:t xml:space="preserve"> </w:t>
       </w:r>
+      <w:r>
+        <w:t xml:space="preserve"> </w:t>
+      </w:r>
+      <w:bookmarkStart w:id="0" w:name="_GoBack"/>
+      <w:bookmarkEnd w:id="0"/>
     </w:p>
     <w:p>
       <w:pPr>
@@ -287,19 +292,7 @@
         <w:rPr>
           <w:rStyle w:val="Hyperlink"/>
         </w:rPr>
-        <w:t>Exhib</w:t>
-      </w:r>
-      <w:r>
-        <w:rPr>
-          <w:rStyle w:val="Hyperlink"/>
-        </w:rPr>
-        <w:t>i</w:t>
-      </w:r>
-      <w:r>
-        <w:rPr>
-          <w:rStyle w:val="Hyperlink"/>
-        </w:rPr>
-        <w:t>t 3.2: Mock-</w:t>
+        <w:t>Exhibit 3.2: Mock-</w:t>
       </w:r>
       <w:r>
         <w:rPr>
@@ -336,8 +329,6 @@
       <w:r>
         <w:fldChar w:fldCharType="end"/>
       </w:r>
-      <w:bookmarkStart w:id="0" w:name="_GoBack"/>
-      <w:bookmarkEnd w:id="0"/>
       <w:r>
         <w:fldChar w:fldCharType="begin"/>
       </w:r>
@@ -351,19 +342,7 @@
         <w:rPr>
           <w:rStyle w:val="Hyperlink"/>
         </w:rPr>
-        <w:t>Exhibit 3.3: Working Prot</w:t>
-      </w:r>
-      <w:r>
-        <w:rPr>
-          <w:rStyle w:val="Hyperlink"/>
-        </w:rPr>
-        <w:t>o</w:t>
-      </w:r>
-      <w:r>
-        <w:rPr>
-          <w:rStyle w:val="Hyperlink"/>
-        </w:rPr>
-        <w:t xml:space="preserve">type </w:t>
+        <w:t xml:space="preserve">Exhibit 3.3: Working Prototype </w:t>
       </w:r>
       <w:r>
         <w:rPr>
@@ -399,25 +378,7 @@
         <w:rPr>
           <w:rStyle w:val="Hyperlink"/>
         </w:rPr>
-        <w:t>Exhibit 3.4: Working Proto</w:t>
-      </w:r>
-      <w:r>
-        <w:rPr>
-          <w:rStyle w:val="Hyperlink"/>
-        </w:rPr>
-        <w:t>t</w:t>
-      </w:r>
-      <w:r>
-        <w:rPr>
-          <w:rStyle w:val="Hyperlink"/>
-        </w:rPr>
-        <w:t>y</w:t>
-      </w:r>
-      <w:r>
-        <w:rPr>
-          <w:rStyle w:val="Hyperlink"/>
-        </w:rPr>
-        <w:t>pe 2 – post-survey feedback (video)</w:t>
+        <w:t>Exhibit 3.4: Working Prototype 2 – post-survey feedback (video)</w:t>
       </w:r>
     </w:p>
     <w:p>
@@ -474,19 +435,7 @@
           <w:rPr>
             <w:rStyle w:val="Hyperlink"/>
           </w:rPr>
-          <w:t xml:space="preserve"> Sur</w:t>
-        </w:r>
-        <w:r>
-          <w:rPr>
-            <w:rStyle w:val="Hyperlink"/>
-          </w:rPr>
-          <w:t>v</w:t>
-        </w:r>
-        <w:r>
-          <w:rPr>
-            <w:rStyle w:val="Hyperlink"/>
-          </w:rPr>
-          <w:t>ey questions</w:t>
+          <w:t xml:space="preserve"> Survey questions</w:t>
         </w:r>
       </w:hyperlink>
     </w:p>
@@ -515,13 +464,7 @@
           <w:rPr>
             <w:rStyle w:val="Hyperlink"/>
           </w:rPr>
-          <w:t xml:space="preserve"> </w:t>
-        </w:r>
-        <w:r>
-          <w:rPr>
-            <w:rStyle w:val="Hyperlink"/>
-          </w:rPr>
-          <w:t>Survey feedback</w:t>
+          <w:t xml:space="preserve"> Survey feedback</w:t>
         </w:r>
       </w:hyperlink>
     </w:p>
@@ -567,19 +510,7 @@
         <w:rPr>
           <w:rStyle w:val="Hyperlink"/>
         </w:rPr>
-        <w:t xml:space="preserve">Exhibit 5.1: Photo </w:t>
-      </w:r>
-      <w:r>
-        <w:rPr>
-          <w:rStyle w:val="Hyperlink"/>
-        </w:rPr>
-        <w:t>o</w:t>
-      </w:r>
-      <w:r>
-        <w:rPr>
-          <w:rStyle w:val="Hyperlink"/>
-        </w:rPr>
-        <w:t>f Iteration 1 demo</w:t>
+        <w:t>Exhibit 5.1: Photo of Iteration 1 demo</w:t>
       </w:r>
     </w:p>
     <w:p>
@@ -609,31 +540,7 @@
         <w:rPr>
           <w:rStyle w:val="Hyperlink"/>
         </w:rPr>
-        <w:t>Exhibit 5.2: Photo of</w:t>
-      </w:r>
-      <w:r>
-        <w:rPr>
-          <w:rStyle w:val="Hyperlink"/>
-        </w:rPr>
-        <w:t xml:space="preserve"> </w:t>
-      </w:r>
-      <w:r>
-        <w:rPr>
-          <w:rStyle w:val="Hyperlink"/>
-        </w:rPr>
-        <w:t>Iteratio</w:t>
-      </w:r>
-      <w:r>
-        <w:rPr>
-          <w:rStyle w:val="Hyperlink"/>
-        </w:rPr>
-        <w:t>n</w:t>
-      </w:r>
-      <w:r>
-        <w:rPr>
-          <w:rStyle w:val="Hyperlink"/>
-        </w:rPr>
-        <w:t xml:space="preserve"> 2 demo</w:t>
+        <w:t>Exhibit 5.2: Photo of Iteration 2 demo</w:t>
       </w:r>
     </w:p>
     <w:p>
@@ -1973,7 +1880,7 @@
 </file>
 
 <file path=customXml/itemProps1.xml><?xml version="1.0" encoding="utf-8"?>
-<ds:datastoreItem xmlns:ds="http://schemas.openxmlformats.org/officeDocument/2006/customXml" ds:itemID="{21B51842-A515-49CF-9B34-016F2FF7AA7E}">
+<ds:datastoreItem xmlns:ds="http://schemas.openxmlformats.org/officeDocument/2006/customXml" ds:itemID="{276E2A9E-6F3E-4E9E-8E62-31F57C77D615}">
   <ds:schemaRefs>
     <ds:schemaRef ds:uri="http://schemas.openxmlformats.org/officeDocument/2006/bibliography"/>
   </ds:schemaRefs>

</xml_diff>

<commit_message>
Updated formatting for Techniques Used document
</commit_message>
<xml_diff>
--- a/18F Evidence/User Centered Design Evidence/Techniques used.docx
+++ b/18F Evidence/User Centered Design Evidence/Techniques used.docx
@@ -5,11 +5,19 @@
     <w:p>
       <w:pPr>
         <w:pStyle w:val="Heading1"/>
-      </w:pPr>
-      <w:r>
+        <w:rPr>
+          <w:u w:val="single"/>
+        </w:rPr>
+      </w:pPr>
+      <w:bookmarkStart w:id="0" w:name="_GoBack"/>
+      <w:r>
+        <w:rPr>
+          <w:u w:val="single"/>
+        </w:rPr>
         <w:t>Evidence of User Centered Design:</w:t>
       </w:r>
     </w:p>
+    <w:bookmarkEnd w:id="0"/>
     <w:p>
       <w:r>
         <w:t>We followed a user-centered design process througho</w:t>
@@ -132,8 +140,6 @@
       <w:r>
         <w:t xml:space="preserve"> </w:t>
       </w:r>
-      <w:bookmarkStart w:id="0" w:name="_GoBack"/>
-      <w:bookmarkEnd w:id="0"/>
     </w:p>
     <w:p>
       <w:pPr>
@@ -1880,7 +1886,7 @@
 </file>
 
 <file path=customXml/itemProps1.xml><?xml version="1.0" encoding="utf-8"?>
-<ds:datastoreItem xmlns:ds="http://schemas.openxmlformats.org/officeDocument/2006/customXml" ds:itemID="{276E2A9E-6F3E-4E9E-8E62-31F57C77D615}">
+<ds:datastoreItem xmlns:ds="http://schemas.openxmlformats.org/officeDocument/2006/customXml" ds:itemID="{C90CC727-C886-4AC1-A792-8FAD1106A1C8}">
   <ds:schemaRefs>
     <ds:schemaRef ds:uri="http://schemas.openxmlformats.org/officeDocument/2006/bibliography"/>
   </ds:schemaRefs>

</xml_diff>